<commit_message>
Tower defense complete, added intro to deep ML files
</commit_message>
<xml_diff>
--- a/UF/CEN3031/Open_Source/os.docx
+++ b/UF/CEN3031/Open_Source/os.docx
@@ -7,18 +7,20 @@
         <w:spacing w:after="0" w:line="240" w:lineRule="auto"/>
         <w:jc w:val="center"/>
         <w:rPr>
+          <w:rFonts w:ascii="Times New Roman" w:hAnsi="Times New Roman" w:cs="Times New Roman"/>
           <w:b/>
           <w:bCs/>
-          <w:sz w:val="28"/>
-          <w:szCs w:val="28"/>
-        </w:rPr>
-      </w:pPr>
-      <w:r>
-        <w:rPr>
+          <w:sz w:val="32"/>
+          <w:szCs w:val="32"/>
+        </w:rPr>
+      </w:pPr>
+      <w:r>
+        <w:rPr>
+          <w:rFonts w:ascii="Times New Roman" w:hAnsi="Times New Roman" w:cs="Times New Roman"/>
           <w:b/>
           <w:bCs/>
-          <w:sz w:val="28"/>
-          <w:szCs w:val="28"/>
+          <w:sz w:val="32"/>
+          <w:szCs w:val="32"/>
         </w:rPr>
         <w:t>Open-Source Contribution: QisKit</w:t>
       </w:r>
@@ -26,24 +28,54 @@
     <w:p>
       <w:pPr>
         <w:spacing w:after="0" w:line="240" w:lineRule="auto"/>
-      </w:pPr>
-    </w:p>
-    <w:p>
-      <w:pPr>
-        <w:spacing w:after="0" w:line="240" w:lineRule="auto"/>
-      </w:pPr>
-      <w:r>
+        <w:rPr>
+          <w:rFonts w:ascii="Times New Roman" w:hAnsi="Times New Roman" w:cs="Times New Roman"/>
+          <w:sz w:val="24"/>
+          <w:szCs w:val="24"/>
+        </w:rPr>
+      </w:pPr>
+    </w:p>
+    <w:p>
+      <w:pPr>
+        <w:spacing w:after="0" w:line="240" w:lineRule="auto"/>
+        <w:rPr>
+          <w:rFonts w:ascii="Times New Roman" w:hAnsi="Times New Roman" w:cs="Times New Roman"/>
+          <w:sz w:val="24"/>
+          <w:szCs w:val="24"/>
+        </w:rPr>
+      </w:pPr>
+      <w:r>
+        <w:rPr>
+          <w:rFonts w:ascii="Times New Roman" w:hAnsi="Times New Roman" w:cs="Times New Roman"/>
+          <w:sz w:val="24"/>
+          <w:szCs w:val="24"/>
+        </w:rPr>
         <w:t>Languages and Frameworks:</w:t>
       </w:r>
     </w:p>
     <w:p>
       <w:pPr>
         <w:spacing w:after="0" w:line="240" w:lineRule="auto"/>
-      </w:pPr>
-      <w:r>
+        <w:rPr>
+          <w:rFonts w:ascii="Times New Roman" w:hAnsi="Times New Roman" w:cs="Times New Roman"/>
+          <w:sz w:val="24"/>
+          <w:szCs w:val="24"/>
+        </w:rPr>
+      </w:pPr>
+      <w:r>
+        <w:rPr>
+          <w:rFonts w:ascii="Times New Roman" w:hAnsi="Times New Roman" w:cs="Times New Roman"/>
+          <w:sz w:val="24"/>
+          <w:szCs w:val="24"/>
+        </w:rPr>
         <w:tab/>
       </w:r>
       <w:r>
+        <w:rPr>
+          <w:rFonts w:ascii="Times New Roman" w:hAnsi="Times New Roman" w:cs="Times New Roman"/>
+          <w:sz w:val="24"/>
+          <w:szCs w:val="24"/>
+        </w:rPr>
         <w:t>I have some experience in four programming languages. On a scale of 1 (ability to write a basic “Hello World” program) to 10 (mastery of the language); I would rate my language skills in the following manner:</w:t>
       </w:r>
     </w:p>
@@ -55,9 +87,27 @@
           <w:numId w:val="2"/>
         </w:numPr>
         <w:spacing w:after="0" w:line="240" w:lineRule="auto"/>
-      </w:pPr>
-      <w:r>
+        <w:rPr>
+          <w:rFonts w:ascii="Times New Roman" w:hAnsi="Times New Roman" w:cs="Times New Roman"/>
+          <w:sz w:val="24"/>
+          <w:szCs w:val="24"/>
+        </w:rPr>
+      </w:pPr>
+      <w:r>
+        <w:rPr>
+          <w:rFonts w:ascii="Times New Roman" w:hAnsi="Times New Roman" w:cs="Times New Roman"/>
+          <w:sz w:val="24"/>
+          <w:szCs w:val="24"/>
+        </w:rPr>
         <w:t>JavaScript: 1.5</w:t>
+      </w:r>
+      <w:r>
+        <w:rPr>
+          <w:rFonts w:ascii="Times New Roman" w:hAnsi="Times New Roman" w:cs="Times New Roman"/>
+          <w:sz w:val="24"/>
+          <w:szCs w:val="24"/>
+        </w:rPr>
+        <w:t xml:space="preserve"> (No experience in any specific frameworks)</w:t>
       </w:r>
     </w:p>
     <w:p>
@@ -68,8 +118,18 @@
           <w:numId w:val="2"/>
         </w:numPr>
         <w:spacing w:after="0" w:line="240" w:lineRule="auto"/>
-      </w:pPr>
-      <w:r>
+        <w:rPr>
+          <w:rFonts w:ascii="Times New Roman" w:hAnsi="Times New Roman" w:cs="Times New Roman"/>
+          <w:sz w:val="24"/>
+          <w:szCs w:val="24"/>
+        </w:rPr>
+      </w:pPr>
+      <w:r>
+        <w:rPr>
+          <w:rFonts w:ascii="Times New Roman" w:hAnsi="Times New Roman" w:cs="Times New Roman"/>
+          <w:sz w:val="24"/>
+          <w:szCs w:val="24"/>
+        </w:rPr>
         <w:t>Java: 2</w:t>
       </w:r>
     </w:p>
@@ -81,8 +141,18 @@
           <w:numId w:val="2"/>
         </w:numPr>
         <w:spacing w:after="0" w:line="240" w:lineRule="auto"/>
-      </w:pPr>
-      <w:r>
+        <w:rPr>
+          <w:rFonts w:ascii="Times New Roman" w:hAnsi="Times New Roman" w:cs="Times New Roman"/>
+          <w:sz w:val="24"/>
+          <w:szCs w:val="24"/>
+        </w:rPr>
+      </w:pPr>
+      <w:r>
+        <w:rPr>
+          <w:rFonts w:ascii="Times New Roman" w:hAnsi="Times New Roman" w:cs="Times New Roman"/>
+          <w:sz w:val="24"/>
+          <w:szCs w:val="24"/>
+        </w:rPr>
         <w:t>C/C++: 4</w:t>
       </w:r>
     </w:p>
@@ -94,210 +164,1161 @@
           <w:numId w:val="2"/>
         </w:numPr>
         <w:spacing w:after="0" w:line="240" w:lineRule="auto"/>
-      </w:pPr>
-      <w:r>
-        <w:t>Python: 6</w:t>
+        <w:rPr>
+          <w:rFonts w:ascii="Times New Roman" w:hAnsi="Times New Roman" w:cs="Times New Roman"/>
+          <w:sz w:val="24"/>
+          <w:szCs w:val="24"/>
+        </w:rPr>
+      </w:pPr>
+      <w:r>
+        <w:rPr>
+          <w:rFonts w:ascii="Times New Roman" w:hAnsi="Times New Roman" w:cs="Times New Roman"/>
+          <w:sz w:val="24"/>
+          <w:szCs w:val="24"/>
+        </w:rPr>
+        <w:t xml:space="preserve">Python: </w:t>
+      </w:r>
+      <w:r>
+        <w:rPr>
+          <w:rFonts w:ascii="Times New Roman" w:hAnsi="Times New Roman" w:cs="Times New Roman"/>
+          <w:sz w:val="24"/>
+          <w:szCs w:val="24"/>
+        </w:rPr>
+        <w:t>7</w:t>
       </w:r>
     </w:p>
     <w:p>
       <w:pPr>
         <w:spacing w:after="0" w:line="240" w:lineRule="auto"/>
         <w:ind w:left="720"/>
-      </w:pPr>
-    </w:p>
-    <w:p>
-      <w:pPr>
-        <w:spacing w:after="0" w:line="240" w:lineRule="auto"/>
-      </w:pPr>
-      <w:r>
+        <w:rPr>
+          <w:rFonts w:ascii="Times New Roman" w:hAnsi="Times New Roman" w:cs="Times New Roman"/>
+          <w:sz w:val="24"/>
+          <w:szCs w:val="24"/>
+        </w:rPr>
+      </w:pPr>
+    </w:p>
+    <w:p>
+      <w:pPr>
+        <w:spacing w:after="0" w:line="240" w:lineRule="auto"/>
+        <w:ind w:left="720"/>
+        <w:rPr>
+          <w:rFonts w:ascii="Times New Roman" w:hAnsi="Times New Roman" w:cs="Times New Roman"/>
+          <w:sz w:val="24"/>
+          <w:szCs w:val="24"/>
+        </w:rPr>
+      </w:pPr>
+      <w:r>
+        <w:rPr>
+          <w:rFonts w:ascii="Times New Roman" w:hAnsi="Times New Roman" w:cs="Times New Roman"/>
+          <w:sz w:val="24"/>
+          <w:szCs w:val="24"/>
+        </w:rPr>
+        <w:t xml:space="preserve">I’m confident </w:t>
+      </w:r>
+      <w:r>
+        <w:rPr>
+          <w:rFonts w:ascii="Times New Roman" w:hAnsi="Times New Roman" w:cs="Times New Roman"/>
+          <w:sz w:val="24"/>
+          <w:szCs w:val="24"/>
+        </w:rPr>
+        <w:t xml:space="preserve">that my Java </w:t>
+      </w:r>
+      <w:r>
+        <w:rPr>
+          <w:rFonts w:ascii="Times New Roman" w:hAnsi="Times New Roman" w:cs="Times New Roman"/>
+          <w:sz w:val="24"/>
+          <w:szCs w:val="24"/>
+        </w:rPr>
+        <w:t>and</w:t>
+      </w:r>
+      <w:r>
+        <w:rPr>
+          <w:rFonts w:ascii="Times New Roman" w:hAnsi="Times New Roman" w:cs="Times New Roman"/>
+          <w:sz w:val="24"/>
+          <w:szCs w:val="24"/>
+        </w:rPr>
+        <w:t xml:space="preserve"> JavaScript abilities would</w:t>
+      </w:r>
+      <w:r>
+        <w:rPr>
+          <w:rFonts w:ascii="Times New Roman" w:hAnsi="Times New Roman" w:cs="Times New Roman"/>
+          <w:sz w:val="24"/>
+          <w:szCs w:val="24"/>
+        </w:rPr>
+        <w:t xml:space="preserve"> not</w:t>
+      </w:r>
+      <w:r>
+        <w:rPr>
+          <w:rFonts w:ascii="Times New Roman" w:hAnsi="Times New Roman" w:cs="Times New Roman"/>
+          <w:sz w:val="24"/>
+          <w:szCs w:val="24"/>
+        </w:rPr>
+        <w:t xml:space="preserve"> allow me to positively contribute to any project in those languages</w:t>
+      </w:r>
+      <w:r>
+        <w:rPr>
+          <w:rFonts w:ascii="Times New Roman" w:hAnsi="Times New Roman" w:cs="Times New Roman"/>
+          <w:sz w:val="24"/>
+          <w:szCs w:val="24"/>
+        </w:rPr>
+        <w:t>, ruling those options out</w:t>
+      </w:r>
+      <w:r>
+        <w:rPr>
+          <w:rFonts w:ascii="Times New Roman" w:hAnsi="Times New Roman" w:cs="Times New Roman"/>
+          <w:sz w:val="24"/>
+          <w:szCs w:val="24"/>
+        </w:rPr>
+        <w:t xml:space="preserve">. C/C++ is an option, but very little in that language comes naturally to me, and I still have much to learn about writing code that is both secure and has high-performance. I </w:t>
+      </w:r>
+      <w:r>
+        <w:rPr>
+          <w:rFonts w:ascii="Times New Roman" w:hAnsi="Times New Roman" w:cs="Times New Roman"/>
+          <w:sz w:val="24"/>
+          <w:szCs w:val="24"/>
+        </w:rPr>
+        <w:t xml:space="preserve">therefore </w:t>
+      </w:r>
+      <w:r>
+        <w:rPr>
+          <w:rFonts w:ascii="Times New Roman" w:hAnsi="Times New Roman" w:cs="Times New Roman"/>
+          <w:sz w:val="24"/>
+          <w:szCs w:val="24"/>
+        </w:rPr>
+        <w:t>defaulted to looking for python projects, and thankfully, there were many to be found</w:t>
+      </w:r>
+      <w:r>
+        <w:rPr>
+          <w:rFonts w:ascii="Times New Roman" w:hAnsi="Times New Roman" w:cs="Times New Roman"/>
+          <w:sz w:val="24"/>
+          <w:szCs w:val="24"/>
+        </w:rPr>
+        <w:t>.</w:t>
+      </w:r>
+    </w:p>
+    <w:p>
+      <w:pPr>
+        <w:spacing w:after="0" w:line="240" w:lineRule="auto"/>
+        <w:rPr>
+          <w:rFonts w:ascii="Times New Roman" w:hAnsi="Times New Roman" w:cs="Times New Roman"/>
+          <w:sz w:val="24"/>
+          <w:szCs w:val="24"/>
+        </w:rPr>
+      </w:pPr>
+    </w:p>
+    <w:p>
+      <w:pPr>
+        <w:spacing w:after="0" w:line="240" w:lineRule="auto"/>
+        <w:rPr>
+          <w:rFonts w:ascii="Times New Roman" w:hAnsi="Times New Roman" w:cs="Times New Roman"/>
+          <w:sz w:val="24"/>
+          <w:szCs w:val="24"/>
+        </w:rPr>
+      </w:pPr>
+      <w:r>
+        <w:rPr>
+          <w:rFonts w:ascii="Times New Roman" w:hAnsi="Times New Roman" w:cs="Times New Roman"/>
+          <w:sz w:val="24"/>
+          <w:szCs w:val="24"/>
+        </w:rPr>
+        <w:t>Project Search:</w:t>
+      </w:r>
+    </w:p>
+    <w:p>
+      <w:pPr>
+        <w:spacing w:after="0" w:line="240" w:lineRule="auto"/>
+        <w:ind w:firstLine="720"/>
+        <w:rPr>
+          <w:rFonts w:ascii="Times New Roman" w:hAnsi="Times New Roman" w:cs="Times New Roman"/>
+          <w:sz w:val="24"/>
+          <w:szCs w:val="24"/>
+        </w:rPr>
+      </w:pPr>
+      <w:r>
+        <w:rPr>
+          <w:rFonts w:ascii="Times New Roman" w:hAnsi="Times New Roman" w:cs="Times New Roman"/>
+          <w:sz w:val="24"/>
+          <w:szCs w:val="24"/>
+        </w:rPr>
+        <w:t xml:space="preserve">Based on the guides provided on the assignment page, I focused my search for large projects with issues tagged with “good first issue”. One thing I learned in my search is that not all project teams utilize this tag in the way that I expected. </w:t>
+      </w:r>
+      <w:r>
+        <w:rPr>
+          <w:rFonts w:ascii="Times New Roman" w:hAnsi="Times New Roman" w:cs="Times New Roman"/>
+          <w:sz w:val="24"/>
+          <w:szCs w:val="24"/>
+        </w:rPr>
+        <w:t xml:space="preserve">Some teams </w:t>
+      </w:r>
+      <w:r>
+        <w:rPr>
+          <w:rFonts w:ascii="Times New Roman" w:hAnsi="Times New Roman" w:cs="Times New Roman"/>
+          <w:sz w:val="24"/>
+          <w:szCs w:val="24"/>
+        </w:rPr>
+        <w:t>used</w:t>
+      </w:r>
+      <w:r>
+        <w:rPr>
+          <w:rFonts w:ascii="Times New Roman" w:hAnsi="Times New Roman" w:cs="Times New Roman"/>
+          <w:sz w:val="24"/>
+          <w:szCs w:val="24"/>
+        </w:rPr>
+        <w:t xml:space="preserve"> it to identify issues that could be tackled effectively by new contributors, but several projects seemed to use the tag on issues that the core team </w:t>
+      </w:r>
+      <w:r>
+        <w:rPr>
+          <w:rFonts w:ascii="Times New Roman" w:hAnsi="Times New Roman" w:cs="Times New Roman"/>
+          <w:sz w:val="24"/>
+          <w:szCs w:val="24"/>
+        </w:rPr>
+        <w:t xml:space="preserve">simply </w:t>
+      </w:r>
+      <w:r>
+        <w:rPr>
+          <w:rFonts w:ascii="Times New Roman" w:hAnsi="Times New Roman" w:cs="Times New Roman"/>
+          <w:sz w:val="24"/>
+          <w:szCs w:val="24"/>
+        </w:rPr>
+        <w:t xml:space="preserve">didn’t want to deal with. One that stood out was a project with an issue for doubling the code coverage of the </w:t>
+      </w:r>
+      <w:r>
+        <w:rPr>
+          <w:rFonts w:ascii="Times New Roman" w:hAnsi="Times New Roman" w:cs="Times New Roman"/>
+          <w:sz w:val="24"/>
+          <w:szCs w:val="24"/>
+        </w:rPr>
+        <w:t xml:space="preserve">entire </w:t>
+      </w:r>
+      <w:r>
+        <w:rPr>
+          <w:rFonts w:ascii="Times New Roman" w:hAnsi="Times New Roman" w:cs="Times New Roman"/>
+          <w:sz w:val="24"/>
+          <w:szCs w:val="24"/>
+        </w:rPr>
+        <w:t>testing suite tagged as a “good first issue.” I quickly moved on to look at other projects. In the end, I settled on a project called QisKit.</w:t>
+      </w:r>
+    </w:p>
+    <w:p>
+      <w:pPr>
+        <w:spacing w:after="0" w:line="240" w:lineRule="auto"/>
+        <w:ind w:firstLine="360"/>
+        <w:rPr>
+          <w:rFonts w:ascii="Times New Roman" w:hAnsi="Times New Roman" w:cs="Times New Roman"/>
+          <w:sz w:val="24"/>
+          <w:szCs w:val="24"/>
+        </w:rPr>
+      </w:pPr>
+    </w:p>
+    <w:p>
+      <w:pPr>
+        <w:spacing w:after="0" w:line="240" w:lineRule="auto"/>
+        <w:rPr>
+          <w:rFonts w:ascii="Times New Roman" w:hAnsi="Times New Roman" w:cs="Times New Roman"/>
+          <w:sz w:val="24"/>
+          <w:szCs w:val="24"/>
+        </w:rPr>
+      </w:pPr>
+      <w:r>
+        <w:rPr>
+          <w:rFonts w:ascii="Times New Roman" w:hAnsi="Times New Roman" w:cs="Times New Roman"/>
+          <w:sz w:val="24"/>
+          <w:szCs w:val="24"/>
+        </w:rPr>
+        <w:t>The Project:</w:t>
+      </w:r>
+    </w:p>
+    <w:p>
+      <w:pPr>
+        <w:spacing w:after="0" w:line="240" w:lineRule="auto"/>
+        <w:ind w:firstLine="720"/>
+        <w:rPr>
+          <w:rFonts w:ascii="Times New Roman" w:hAnsi="Times New Roman" w:cs="Times New Roman"/>
+          <w:sz w:val="24"/>
+          <w:szCs w:val="24"/>
+        </w:rPr>
+      </w:pPr>
+      <w:r>
+        <w:rPr>
+          <w:rFonts w:ascii="Times New Roman" w:hAnsi="Times New Roman" w:cs="Times New Roman"/>
+          <w:sz w:val="24"/>
+          <w:szCs w:val="24"/>
+        </w:rPr>
+        <w:t xml:space="preserve">QisKit, per their readme, “is an open-source SDK for working with quantum computers at the level of extended quantum circuits, operators, and primitives.” </w:t>
+      </w:r>
+      <w:r>
+        <w:rPr>
+          <w:rFonts w:ascii="Times New Roman" w:hAnsi="Times New Roman" w:cs="Times New Roman"/>
+          <w:sz w:val="24"/>
+          <w:szCs w:val="24"/>
+        </w:rPr>
+        <w:t>Quantum computing is in the running for the next big thing in computer science, but it is still relatively early for this technology</w:t>
+      </w:r>
+      <w:r>
+        <w:rPr>
+          <w:rFonts w:ascii="Times New Roman" w:hAnsi="Times New Roman" w:cs="Times New Roman"/>
+          <w:sz w:val="24"/>
+          <w:szCs w:val="24"/>
+        </w:rPr>
+        <w:t xml:space="preserve"> and society has yet to really benefit from this technology</w:t>
+      </w:r>
+      <w:r>
+        <w:rPr>
+          <w:rFonts w:ascii="Times New Roman" w:hAnsi="Times New Roman" w:cs="Times New Roman"/>
+          <w:sz w:val="24"/>
+          <w:szCs w:val="24"/>
+        </w:rPr>
+        <w:t xml:space="preserve">. </w:t>
+      </w:r>
+      <w:r>
+        <w:rPr>
+          <w:rFonts w:ascii="Times New Roman" w:hAnsi="Times New Roman" w:cs="Times New Roman"/>
+          <w:sz w:val="24"/>
+          <w:szCs w:val="24"/>
+        </w:rPr>
+        <w:t xml:space="preserve">Their documentation suggests that this toolkit is primarily designed for learners (they additionally </w:t>
+      </w:r>
+      <w:r>
+        <w:rPr>
+          <w:rFonts w:ascii="Times New Roman" w:hAnsi="Times New Roman" w:cs="Times New Roman"/>
+          <w:sz w:val="24"/>
+          <w:szCs w:val="24"/>
+        </w:rPr>
+        <w:t>support their own</w:t>
+      </w:r>
+      <w:r>
+        <w:rPr>
+          <w:rFonts w:ascii="Times New Roman" w:hAnsi="Times New Roman" w:cs="Times New Roman"/>
+          <w:sz w:val="24"/>
+          <w:szCs w:val="24"/>
+        </w:rPr>
+        <w:t xml:space="preserve"> quantum computing course</w:t>
+      </w:r>
+      <w:r>
+        <w:rPr>
+          <w:rFonts w:ascii="Times New Roman" w:hAnsi="Times New Roman" w:cs="Times New Roman"/>
+          <w:sz w:val="24"/>
+          <w:szCs w:val="24"/>
+        </w:rPr>
+        <w:t xml:space="preserve">) </w:t>
+      </w:r>
+      <w:r>
+        <w:rPr>
+          <w:rFonts w:ascii="Times New Roman" w:hAnsi="Times New Roman" w:cs="Times New Roman"/>
+          <w:sz w:val="24"/>
+          <w:szCs w:val="24"/>
+        </w:rPr>
+        <w:t xml:space="preserve">and for use by researchers. This project has also partnered with IBM’s quantum efforts, allowing users to connect to actual quantum computers with an appropriate API key. This library had its first public release at the end of 2018 and as of my fork it has had a total of 7805 commits. </w:t>
+      </w:r>
+      <w:r>
+        <w:rPr>
+          <w:rFonts w:ascii="Times New Roman" w:hAnsi="Times New Roman" w:cs="Times New Roman"/>
+          <w:sz w:val="24"/>
+          <w:szCs w:val="24"/>
+        </w:rPr>
+        <w:t xml:space="preserve">This project has been forked over 2,000 times and currently has 3,800 stars. </w:t>
+      </w:r>
+      <w:r>
+        <w:rPr>
+          <w:rFonts w:ascii="Times New Roman" w:hAnsi="Times New Roman" w:cs="Times New Roman"/>
+          <w:sz w:val="24"/>
+          <w:szCs w:val="24"/>
+        </w:rPr>
+        <w:t>I would also classify this as a large project; per GitHub insights, over the last month almost 300 files have been edited and 55,000 lines of code have been added or changed.</w:t>
+      </w:r>
+    </w:p>
+    <w:p>
+      <w:pPr>
+        <w:spacing w:after="0" w:line="240" w:lineRule="auto"/>
+        <w:rPr>
+          <w:rFonts w:ascii="Times New Roman" w:hAnsi="Times New Roman" w:cs="Times New Roman"/>
+          <w:sz w:val="24"/>
+          <w:szCs w:val="24"/>
+        </w:rPr>
+      </w:pPr>
+    </w:p>
+    <w:p>
+      <w:pPr>
+        <w:spacing w:after="0" w:line="240" w:lineRule="auto"/>
+        <w:rPr>
+          <w:rFonts w:ascii="Times New Roman" w:hAnsi="Times New Roman" w:cs="Times New Roman"/>
+          <w:sz w:val="24"/>
+          <w:szCs w:val="24"/>
+        </w:rPr>
+      </w:pPr>
+      <w:r>
+        <w:rPr>
+          <w:rFonts w:ascii="Times New Roman" w:hAnsi="Times New Roman" w:cs="Times New Roman"/>
+          <w:sz w:val="24"/>
+          <w:szCs w:val="24"/>
+        </w:rPr>
+        <w:t>Best Practices:</w:t>
+      </w:r>
+    </w:p>
+    <w:p>
+      <w:pPr>
+        <w:spacing w:after="0" w:line="240" w:lineRule="auto"/>
+        <w:rPr>
+          <w:rFonts w:ascii="Times New Roman" w:hAnsi="Times New Roman" w:cs="Times New Roman"/>
+          <w:sz w:val="24"/>
+          <w:szCs w:val="24"/>
+        </w:rPr>
+      </w:pPr>
+      <w:r>
+        <w:rPr>
+          <w:rFonts w:ascii="Times New Roman" w:hAnsi="Times New Roman" w:cs="Times New Roman"/>
+          <w:sz w:val="24"/>
+          <w:szCs w:val="24"/>
+        </w:rPr>
         <w:tab/>
-      </w:r>
-      <w:r>
-        <w:t>I don’t believe that my Java or JavaScript abilities would allow me to positively contribute to any project in those languages</w:t>
-      </w:r>
-      <w:r>
-        <w:t>, ruling those options out</w:t>
-      </w:r>
-      <w:r>
-        <w:t xml:space="preserve">. C/C++ is an option, but very little in that language comes naturally to me, and I still have much to learn about writing code that is both secure and has high-performance. I </w:t>
-      </w:r>
-      <w:r>
-        <w:t xml:space="preserve">therefore </w:t>
-      </w:r>
-      <w:r>
-        <w:t>defaulted to looking for python projects, and thankfully, there were many to be found</w:t>
-      </w:r>
-      <w:r>
-        <w:t>.</w:t>
-      </w:r>
-    </w:p>
-    <w:p>
-      <w:pPr>
-        <w:spacing w:after="0" w:line="240" w:lineRule="auto"/>
-      </w:pPr>
-    </w:p>
-    <w:p>
-      <w:pPr>
-        <w:spacing w:after="0" w:line="240" w:lineRule="auto"/>
-      </w:pPr>
-      <w:r>
-        <w:t>Project Search:</w:t>
+        <w:t xml:space="preserve">In general, I would argue that best practices for new contributors can be divided into two </w:t>
+      </w:r>
+      <w:r>
+        <w:rPr>
+          <w:rFonts w:ascii="Times New Roman" w:hAnsi="Times New Roman" w:cs="Times New Roman"/>
+          <w:sz w:val="24"/>
+          <w:szCs w:val="24"/>
+        </w:rPr>
+        <w:t>categories</w:t>
+      </w:r>
+      <w:r>
+        <w:rPr>
+          <w:rFonts w:ascii="Times New Roman" w:hAnsi="Times New Roman" w:cs="Times New Roman"/>
+          <w:sz w:val="24"/>
+          <w:szCs w:val="24"/>
+        </w:rPr>
+        <w:t>:</w:t>
+      </w:r>
+      <w:r>
+        <w:rPr>
+          <w:rFonts w:ascii="Times New Roman" w:hAnsi="Times New Roman" w:cs="Times New Roman"/>
+          <w:sz w:val="24"/>
+          <w:szCs w:val="24"/>
+        </w:rPr>
+        <w:t xml:space="preserve"> learning the code</w:t>
+      </w:r>
+      <w:r>
+        <w:rPr>
+          <w:rFonts w:ascii="Times New Roman" w:hAnsi="Times New Roman" w:cs="Times New Roman"/>
+          <w:sz w:val="24"/>
+          <w:szCs w:val="24"/>
+        </w:rPr>
+        <w:t xml:space="preserve"> </w:t>
+      </w:r>
+      <w:r>
+        <w:rPr>
+          <w:rFonts w:ascii="Times New Roman" w:hAnsi="Times New Roman" w:cs="Times New Roman"/>
+          <w:sz w:val="24"/>
+          <w:szCs w:val="24"/>
+        </w:rPr>
+        <w:t>base and</w:t>
+      </w:r>
+      <w:r>
+        <w:rPr>
+          <w:rFonts w:ascii="Times New Roman" w:hAnsi="Times New Roman" w:cs="Times New Roman"/>
+          <w:sz w:val="24"/>
+          <w:szCs w:val="24"/>
+        </w:rPr>
+        <w:t xml:space="preserve"> learning </w:t>
+      </w:r>
+      <w:r>
+        <w:rPr>
+          <w:rFonts w:ascii="Times New Roman" w:hAnsi="Times New Roman" w:cs="Times New Roman"/>
+          <w:sz w:val="24"/>
+          <w:szCs w:val="24"/>
+        </w:rPr>
+        <w:t>the contribution process for that specific project. It is vital to understand how the pieces of code that we might contribute to interact with the rest of the project. This is true from both a functional standpoint and a stylistic one. Additionally, the project that we contribut</w:t>
+      </w:r>
+      <w:r>
+        <w:rPr>
+          <w:rFonts w:ascii="Times New Roman" w:hAnsi="Times New Roman" w:cs="Times New Roman"/>
+          <w:sz w:val="24"/>
+          <w:szCs w:val="24"/>
+        </w:rPr>
+        <w:t>e</w:t>
+      </w:r>
+      <w:r>
+        <w:rPr>
+          <w:rFonts w:ascii="Times New Roman" w:hAnsi="Times New Roman" w:cs="Times New Roman"/>
+          <w:sz w:val="24"/>
+          <w:szCs w:val="24"/>
+        </w:rPr>
+        <w:t xml:space="preserve"> to likely has an established process for contributing to the repo, with </w:t>
+      </w:r>
+      <w:r>
+        <w:rPr>
+          <w:rFonts w:ascii="Times New Roman" w:hAnsi="Times New Roman" w:cs="Times New Roman"/>
+          <w:sz w:val="24"/>
+          <w:szCs w:val="24"/>
+        </w:rPr>
+        <w:lastRenderedPageBreak/>
+        <w:t xml:space="preserve">many procedures in place to </w:t>
+      </w:r>
+      <w:r>
+        <w:rPr>
+          <w:rFonts w:ascii="Times New Roman" w:hAnsi="Times New Roman" w:cs="Times New Roman"/>
+          <w:sz w:val="24"/>
+          <w:szCs w:val="24"/>
+        </w:rPr>
+        <w:t xml:space="preserve">(hopefully) </w:t>
+      </w:r>
+      <w:r>
+        <w:rPr>
+          <w:rFonts w:ascii="Times New Roman" w:hAnsi="Times New Roman" w:cs="Times New Roman"/>
+          <w:sz w:val="24"/>
+          <w:szCs w:val="24"/>
+        </w:rPr>
+        <w:t>prevent any contributor from breaking production or negatively impacting the project in other ways. Learning these two areas are essential starting points for any new project contributor.</w:t>
       </w:r>
     </w:p>
     <w:p>
       <w:pPr>
         <w:spacing w:after="0" w:line="240" w:lineRule="auto"/>
         <w:ind w:firstLine="720"/>
-      </w:pPr>
-      <w:r>
-        <w:t xml:space="preserve">Based on the guides provided on the assignment page, I focused my search for large projects with issues tagged with the “good first issue” tag. One thing I learned in my search is that not all project teams utilize this tag in the way that I expected. </w:t>
-      </w:r>
-      <w:r>
-        <w:t>Some teams did use it to identify issues that could be tackled effectively by new contributors, but several projects seemed to use the tag on issues that the core team didn’t want to deal with. One that stood out was a project with an issue for doubling the code coverage of the testing suite tagged as a “good first issue.” I very quickly moved on to look at other projects. In the end, I settled on a project called QisKit.</w:t>
-      </w:r>
-    </w:p>
-    <w:p>
-      <w:pPr>
-        <w:spacing w:after="0" w:line="240" w:lineRule="auto"/>
-        <w:ind w:firstLine="360"/>
-      </w:pPr>
-    </w:p>
-    <w:p>
-      <w:pPr>
-        <w:spacing w:after="0" w:line="240" w:lineRule="auto"/>
-      </w:pPr>
-      <w:r>
-        <w:t>The Project:</w:t>
-      </w:r>
-    </w:p>
-    <w:p>
-      <w:pPr>
-        <w:spacing w:after="0" w:line="240" w:lineRule="auto"/>
-        <w:ind w:firstLine="720"/>
-      </w:pPr>
-      <w:r>
-        <w:t>QisKit, per their readme, “</w:t>
-      </w:r>
-      <w:r>
-        <w:t>is an open-source SDK for working with quantum computers at the level of extended quantum circuits, operators, and primitives.</w:t>
-      </w:r>
-      <w:r>
-        <w:t xml:space="preserve">” </w:t>
-      </w:r>
-      <w:r>
-        <w:t>Quantum computing is in the running for the next big thing in computer science, but it is still relatively early for this technology</w:t>
-      </w:r>
-      <w:r>
-        <w:t xml:space="preserve"> and society has yet to really benefit from this technology</w:t>
-      </w:r>
-      <w:r>
-        <w:t xml:space="preserve">. </w:t>
-      </w:r>
-      <w:r>
-        <w:t xml:space="preserve">Their documentation suggests that this toolkit is primarily designed for learners (they additionally have a quantum computing course which they support) and for use by researchers. This project has also partnered with IBM’s quantum efforts, allowing users to connect to actual quantum computers with an appropriate API key. This library had its first public release at the end of 2018 and as of my fork it has had a total of 7805 different commits. </w:t>
-      </w:r>
-      <w:r>
-        <w:t xml:space="preserve">This project has been forked over 2,000 times and currently has 3,800 stars. </w:t>
-      </w:r>
-      <w:r>
-        <w:t>I would also classify this as a large project; per GitHub insights, over the last month almost 300 files have been edited and 55,000 lines of code have been added or changed.</w:t>
-      </w:r>
-    </w:p>
-    <w:p>
-      <w:pPr>
-        <w:spacing w:after="0" w:line="240" w:lineRule="auto"/>
-      </w:pPr>
-    </w:p>
-    <w:p>
-      <w:pPr>
-        <w:spacing w:after="0" w:line="240" w:lineRule="auto"/>
-      </w:pPr>
-      <w:r>
-        <w:t>Best Practices:</w:t>
-      </w:r>
-    </w:p>
-    <w:p>
-      <w:pPr>
-        <w:spacing w:after="0" w:line="240" w:lineRule="auto"/>
-      </w:pPr>
-      <w:r>
+        <w:rPr>
+          <w:rFonts w:ascii="Times New Roman" w:hAnsi="Times New Roman" w:cs="Times New Roman"/>
+          <w:sz w:val="24"/>
+          <w:szCs w:val="24"/>
+        </w:rPr>
+      </w:pPr>
+      <w:r>
+        <w:rPr>
+          <w:rFonts w:ascii="Times New Roman" w:hAnsi="Times New Roman" w:cs="Times New Roman"/>
+          <w:sz w:val="24"/>
+          <w:szCs w:val="24"/>
+        </w:rPr>
+        <w:t xml:space="preserve">For the project itself, </w:t>
+      </w:r>
+      <w:r>
+        <w:rPr>
+          <w:rFonts w:ascii="Times New Roman" w:hAnsi="Times New Roman" w:cs="Times New Roman"/>
+          <w:sz w:val="24"/>
+          <w:szCs w:val="24"/>
+        </w:rPr>
+        <w:t xml:space="preserve">QisKit has a </w:t>
+      </w:r>
+      <w:hyperlink r:id="rId7" w:history="1">
+        <w:r>
+          <w:rPr>
+            <w:rStyle w:val="Hyperlink"/>
+            <w:rFonts w:ascii="Times New Roman" w:hAnsi="Times New Roman" w:cs="Times New Roman"/>
+            <w:sz w:val="24"/>
+            <w:szCs w:val="24"/>
+          </w:rPr>
+          <w:t>code of conduct</w:t>
+        </w:r>
+      </w:hyperlink>
+      <w:r>
+        <w:rPr>
+          <w:rFonts w:ascii="Times New Roman" w:hAnsi="Times New Roman" w:cs="Times New Roman"/>
+          <w:sz w:val="24"/>
+          <w:szCs w:val="24"/>
+        </w:rPr>
+        <w:t xml:space="preserve"> which primarily covers interactions between contributors and was about what was </w:t>
+      </w:r>
+      <w:r>
+        <w:rPr>
+          <w:rFonts w:ascii="Times New Roman" w:hAnsi="Times New Roman" w:cs="Times New Roman"/>
+          <w:sz w:val="24"/>
+          <w:szCs w:val="24"/>
+        </w:rPr>
+        <w:t>a fairly standard document</w:t>
+      </w:r>
+      <w:r>
+        <w:rPr>
+          <w:rFonts w:ascii="Times New Roman" w:hAnsi="Times New Roman" w:cs="Times New Roman"/>
+          <w:sz w:val="24"/>
+          <w:szCs w:val="24"/>
+        </w:rPr>
+        <w:t xml:space="preserve">. The project also has a contribution guide for the </w:t>
+      </w:r>
+      <w:hyperlink r:id="rId8" w:history="1">
+        <w:r>
+          <w:rPr>
+            <w:rStyle w:val="Hyperlink"/>
+            <w:rFonts w:ascii="Times New Roman" w:hAnsi="Times New Roman" w:cs="Times New Roman"/>
+            <w:sz w:val="24"/>
+            <w:szCs w:val="24"/>
+          </w:rPr>
+          <w:t>overall project</w:t>
+        </w:r>
+      </w:hyperlink>
+      <w:r>
+        <w:rPr>
+          <w:rFonts w:ascii="Times New Roman" w:hAnsi="Times New Roman" w:cs="Times New Roman"/>
+          <w:sz w:val="24"/>
+          <w:szCs w:val="24"/>
+        </w:rPr>
+        <w:t xml:space="preserve"> and one for the </w:t>
+      </w:r>
+      <w:hyperlink r:id="rId9" w:anchor="test" w:history="1">
+        <w:r>
+          <w:rPr>
+            <w:rStyle w:val="Hyperlink"/>
+            <w:rFonts w:ascii="Times New Roman" w:hAnsi="Times New Roman" w:cs="Times New Roman"/>
+            <w:sz w:val="24"/>
+            <w:szCs w:val="24"/>
+          </w:rPr>
+          <w:t>specific repo</w:t>
+        </w:r>
+      </w:hyperlink>
+      <w:r>
+        <w:rPr>
+          <w:rFonts w:ascii="Times New Roman" w:hAnsi="Times New Roman" w:cs="Times New Roman"/>
+          <w:sz w:val="24"/>
+          <w:szCs w:val="24"/>
+        </w:rPr>
+        <w:t xml:space="preserve"> that I was looking to contribute to. These cover everything from a pull request checklist to how to build release notes. The guidelines for the specific repo</w:t>
+      </w:r>
+      <w:r>
+        <w:rPr>
+          <w:rFonts w:ascii="Times New Roman" w:hAnsi="Times New Roman" w:cs="Times New Roman"/>
+          <w:sz w:val="24"/>
+          <w:szCs w:val="24"/>
+        </w:rPr>
+        <w:t xml:space="preserve"> that I am looking to work in</w:t>
+      </w:r>
+      <w:r>
+        <w:rPr>
+          <w:rFonts w:ascii="Times New Roman" w:hAnsi="Times New Roman" w:cs="Times New Roman"/>
+          <w:sz w:val="24"/>
+          <w:szCs w:val="24"/>
+        </w:rPr>
+        <w:t xml:space="preserve"> (QisKit-Terra) also </w:t>
+      </w:r>
+      <w:r>
+        <w:rPr>
+          <w:rFonts w:ascii="Times New Roman" w:hAnsi="Times New Roman" w:cs="Times New Roman"/>
+          <w:sz w:val="24"/>
+          <w:szCs w:val="24"/>
+        </w:rPr>
+        <w:t xml:space="preserve">extensively </w:t>
+      </w:r>
+      <w:r>
+        <w:rPr>
+          <w:rFonts w:ascii="Times New Roman" w:hAnsi="Times New Roman" w:cs="Times New Roman"/>
+          <w:sz w:val="24"/>
+          <w:szCs w:val="24"/>
+        </w:rPr>
+        <w:t>covers testing</w:t>
+      </w:r>
+      <w:r>
+        <w:rPr>
+          <w:rFonts w:ascii="Times New Roman" w:hAnsi="Times New Roman" w:cs="Times New Roman"/>
+          <w:sz w:val="24"/>
+          <w:szCs w:val="24"/>
+        </w:rPr>
+        <w:t xml:space="preserve"> procedures</w:t>
+      </w:r>
+      <w:r>
+        <w:rPr>
+          <w:rFonts w:ascii="Times New Roman" w:hAnsi="Times New Roman" w:cs="Times New Roman"/>
+          <w:sz w:val="24"/>
+          <w:szCs w:val="24"/>
+        </w:rPr>
+        <w:t xml:space="preserve">. This repo does not state its preferred code style, but it does utilize automatic style and lint checking as part of the testing suite. </w:t>
+      </w:r>
+      <w:r>
+        <w:rPr>
+          <w:rFonts w:ascii="Times New Roman" w:hAnsi="Times New Roman" w:cs="Times New Roman"/>
+          <w:sz w:val="24"/>
+          <w:szCs w:val="24"/>
+        </w:rPr>
+        <w:t>One additional important section of the guidelines was how contributors should identify and deal with depreciated code</w:t>
+      </w:r>
+      <w:r>
+        <w:rPr>
+          <w:rFonts w:ascii="Times New Roman" w:hAnsi="Times New Roman" w:cs="Times New Roman"/>
+          <w:sz w:val="24"/>
+          <w:szCs w:val="24"/>
+        </w:rPr>
+        <w:t>, which was of particular interest to me given the issue that I decided to tackle.</w:t>
+      </w:r>
+    </w:p>
+    <w:p>
+      <w:pPr>
+        <w:spacing w:after="0" w:line="240" w:lineRule="auto"/>
+        <w:rPr>
+          <w:rFonts w:ascii="Times New Roman" w:hAnsi="Times New Roman" w:cs="Times New Roman"/>
+          <w:sz w:val="24"/>
+          <w:szCs w:val="24"/>
+        </w:rPr>
+      </w:pPr>
+    </w:p>
+    <w:p>
+      <w:pPr>
+        <w:spacing w:after="0" w:line="240" w:lineRule="auto"/>
+        <w:rPr>
+          <w:rFonts w:ascii="Times New Roman" w:hAnsi="Times New Roman" w:cs="Times New Roman"/>
+          <w:sz w:val="24"/>
+          <w:szCs w:val="24"/>
+        </w:rPr>
+      </w:pPr>
+      <w:r>
+        <w:rPr>
+          <w:rFonts w:ascii="Times New Roman" w:hAnsi="Times New Roman" w:cs="Times New Roman"/>
+          <w:sz w:val="24"/>
+          <w:szCs w:val="24"/>
+        </w:rPr>
+        <w:t>The Issue:</w:t>
+      </w:r>
+    </w:p>
+    <w:p>
+      <w:pPr>
+        <w:spacing w:after="0" w:line="240" w:lineRule="auto"/>
+        <w:rPr>
+          <w:rFonts w:ascii="Times New Roman" w:hAnsi="Times New Roman" w:cs="Times New Roman"/>
+          <w:noProof/>
+          <w:sz w:val="24"/>
+          <w:szCs w:val="24"/>
+        </w:rPr>
+      </w:pPr>
+      <w:r>
+        <w:rPr>
+          <w:rFonts w:ascii="Times New Roman" w:hAnsi="Times New Roman" w:cs="Times New Roman"/>
+          <w:sz w:val="24"/>
+          <w:szCs w:val="24"/>
+        </w:rPr>
         <w:tab/>
-      </w:r>
-    </w:p>
-    <w:p>
-      <w:pPr>
-        <w:spacing w:after="0" w:line="240" w:lineRule="auto"/>
-      </w:pPr>
-    </w:p>
-    <w:p>
-      <w:pPr>
-        <w:spacing w:after="0" w:line="240" w:lineRule="auto"/>
-      </w:pPr>
-    </w:p>
-    <w:p>
-      <w:pPr>
-        <w:spacing w:after="0" w:line="240" w:lineRule="auto"/>
-      </w:pPr>
-      <w:r>
-        <w:t>The Issue:</w:t>
-      </w:r>
-    </w:p>
-    <w:p>
-      <w:pPr>
-        <w:spacing w:after="0" w:line="240" w:lineRule="auto"/>
-        <w:rPr>
-          <w:noProof/>
-        </w:rPr>
-      </w:pPr>
-      <w:r>
-        <w:tab/>
-        <w:t>The issue that I have chosen to address is #10742</w:t>
-      </w:r>
-      <w:r>
+        <w:t>The issue that I have chosen to address deals with the removal of depreciated code in the visualization portion of the codebase.</w:t>
+      </w:r>
+      <w:r>
+        <w:rPr>
+          <w:rFonts w:ascii="Times New Roman" w:hAnsi="Times New Roman" w:cs="Times New Roman"/>
+          <w:sz w:val="24"/>
+          <w:szCs w:val="24"/>
+        </w:rPr>
+        <w:t xml:space="preserve"> The main technology that I will be </w:t>
+      </w:r>
+      <w:r>
+        <w:rPr>
+          <w:rFonts w:ascii="Times New Roman" w:hAnsi="Times New Roman" w:cs="Times New Roman"/>
+          <w:sz w:val="24"/>
+          <w:szCs w:val="24"/>
+        </w:rPr>
+        <w:t xml:space="preserve">interacting with is python and </w:t>
+      </w:r>
+      <w:r>
+        <w:rPr>
+          <w:rFonts w:ascii="Times New Roman" w:hAnsi="Times New Roman" w:cs="Times New Roman"/>
+          <w:sz w:val="24"/>
+          <w:szCs w:val="24"/>
+        </w:rPr>
+        <w:t>the testing suite</w:t>
+      </w:r>
+      <w:r>
+        <w:rPr>
+          <w:rFonts w:ascii="Times New Roman" w:hAnsi="Times New Roman" w:cs="Times New Roman"/>
+          <w:noProof/>
+          <w:sz w:val="24"/>
+          <w:szCs w:val="24"/>
+        </w:rPr>
+        <w:t xml:space="preserve">. This project </w:t>
+      </w:r>
+      <w:r>
+        <w:rPr>
+          <w:rFonts w:ascii="Times New Roman" w:hAnsi="Times New Roman" w:cs="Times New Roman"/>
+          <w:noProof/>
+          <w:sz w:val="24"/>
+          <w:szCs w:val="24"/>
+        </w:rPr>
+        <w:t>utiliz</w:t>
+      </w:r>
+      <w:r>
+        <w:rPr>
+          <w:rFonts w:ascii="Times New Roman" w:hAnsi="Times New Roman" w:cs="Times New Roman"/>
+          <w:noProof/>
+          <w:sz w:val="24"/>
+          <w:szCs w:val="24"/>
+        </w:rPr>
+        <w:t>es</w:t>
+      </w:r>
+      <w:r>
+        <w:rPr>
+          <w:rFonts w:ascii="Times New Roman" w:hAnsi="Times New Roman" w:cs="Times New Roman"/>
+          <w:noProof/>
+          <w:sz w:val="24"/>
+          <w:szCs w:val="24"/>
+        </w:rPr>
         <w:t xml:space="preserve"> </w:t>
       </w:r>
       <w:r>
-        <w:t>and deals with the removal of depreciated code in the visualization portion of the codebase.</w:t>
-      </w:r>
-      <w:r>
-        <w:t xml:space="preserve"> The main technology that I will be dealing with will be the testing suite</w:t>
-      </w:r>
-      <w:r>
-        <w:rPr>
-          <w:noProof/>
-        </w:rPr>
-        <w:t xml:space="preserve">. This project recommends using tox, which unfortunately is a testing framework that I </w:t>
-      </w:r>
-      <w:r>
-        <w:rPr>
-          <w:noProof/>
+        <w:rPr>
+          <w:rFonts w:ascii="Times New Roman" w:hAnsi="Times New Roman" w:cs="Times New Roman"/>
+          <w:noProof/>
+          <w:sz w:val="24"/>
+          <w:szCs w:val="24"/>
+        </w:rPr>
+        <w:t xml:space="preserve">the </w:t>
+      </w:r>
+      <w:r>
+        <w:rPr>
+          <w:rFonts w:ascii="Times New Roman" w:hAnsi="Times New Roman" w:cs="Times New Roman"/>
+          <w:noProof/>
+          <w:sz w:val="24"/>
+          <w:szCs w:val="24"/>
+        </w:rPr>
+        <w:t>tox</w:t>
+      </w:r>
+      <w:r>
+        <w:rPr>
+          <w:rFonts w:ascii="Times New Roman" w:hAnsi="Times New Roman" w:cs="Times New Roman"/>
+          <w:noProof/>
+          <w:sz w:val="24"/>
+          <w:szCs w:val="24"/>
+        </w:rPr>
+        <w:t xml:space="preserve"> suite</w:t>
+      </w:r>
+      <w:r>
+        <w:rPr>
+          <w:rFonts w:ascii="Times New Roman" w:hAnsi="Times New Roman" w:cs="Times New Roman"/>
+          <w:noProof/>
+          <w:sz w:val="24"/>
+          <w:szCs w:val="24"/>
+        </w:rPr>
+        <w:t xml:space="preserve">, which unfortunately is a testing framework that I am unfamiliar with. In an ideal situation, I estimate that this change will likely take between </w:t>
+      </w:r>
+      <w:r>
+        <w:rPr>
+          <w:rFonts w:ascii="Times New Roman" w:hAnsi="Times New Roman" w:cs="Times New Roman"/>
+          <w:noProof/>
+          <w:sz w:val="24"/>
+          <w:szCs w:val="24"/>
+        </w:rPr>
+        <w:t>two</w:t>
+      </w:r>
+      <w:r>
+        <w:rPr>
+          <w:rFonts w:ascii="Times New Roman" w:hAnsi="Times New Roman" w:cs="Times New Roman"/>
+          <w:noProof/>
+          <w:sz w:val="24"/>
+          <w:szCs w:val="24"/>
+        </w:rPr>
+        <w:t xml:space="preserve"> and </w:t>
+      </w:r>
+      <w:r>
+        <w:rPr>
+          <w:rFonts w:ascii="Times New Roman" w:hAnsi="Times New Roman" w:cs="Times New Roman"/>
+          <w:noProof/>
+          <w:sz w:val="24"/>
+          <w:szCs w:val="24"/>
+        </w:rPr>
+        <w:t>five</w:t>
+      </w:r>
+      <w:r>
+        <w:rPr>
+          <w:rFonts w:ascii="Times New Roman" w:hAnsi="Times New Roman" w:cs="Times New Roman"/>
+          <w:noProof/>
+          <w:sz w:val="24"/>
+          <w:szCs w:val="24"/>
+        </w:rPr>
+        <w:t xml:space="preserve"> hours based on the descriptions in the issue and</w:t>
+      </w:r>
+      <w:r>
+        <w:rPr>
+          <w:rFonts w:ascii="Times New Roman" w:hAnsi="Times New Roman" w:cs="Times New Roman"/>
+          <w:noProof/>
+          <w:sz w:val="24"/>
+          <w:szCs w:val="24"/>
+        </w:rPr>
+        <w:t xml:space="preserve"> the additional information available</w:t>
+      </w:r>
+      <w:r>
+        <w:rPr>
+          <w:rFonts w:ascii="Times New Roman" w:hAnsi="Times New Roman" w:cs="Times New Roman"/>
+          <w:noProof/>
+          <w:sz w:val="24"/>
+          <w:szCs w:val="24"/>
+        </w:rPr>
+        <w:t xml:space="preserve"> in the changelog, with most of this time spent learning and utilizing the testing framework.</w:t>
+      </w:r>
+      <w:r>
+        <w:rPr>
+          <w:rFonts w:ascii="Times New Roman" w:hAnsi="Times New Roman" w:cs="Times New Roman"/>
+          <w:noProof/>
+          <w:sz w:val="24"/>
+          <w:szCs w:val="24"/>
+        </w:rPr>
+        <w:t xml:space="preserve"> </w:t>
+      </w:r>
+      <w:r>
+        <w:rPr>
+          <w:rFonts w:ascii="Times New Roman" w:hAnsi="Times New Roman" w:cs="Times New Roman"/>
+          <w:noProof/>
+          <w:sz w:val="24"/>
+          <w:szCs w:val="24"/>
+        </w:rPr>
+        <w:t>A potential</w:t>
+      </w:r>
+      <w:r>
+        <w:rPr>
+          <w:rFonts w:ascii="Times New Roman" w:hAnsi="Times New Roman" w:cs="Times New Roman"/>
+          <w:noProof/>
+          <w:sz w:val="24"/>
+          <w:szCs w:val="24"/>
+        </w:rPr>
+        <w:t>ly significant</w:t>
+      </w:r>
+      <w:r>
+        <w:rPr>
+          <w:rFonts w:ascii="Times New Roman" w:hAnsi="Times New Roman" w:cs="Times New Roman"/>
+          <w:noProof/>
+          <w:sz w:val="24"/>
+          <w:szCs w:val="24"/>
+        </w:rPr>
+        <w:t xml:space="preserve"> issue that may arise is that I have no background knowledge on quantum computing</w:t>
+      </w:r>
+      <w:r>
+        <w:rPr>
+          <w:rFonts w:ascii="Times New Roman" w:hAnsi="Times New Roman" w:cs="Times New Roman"/>
+          <w:noProof/>
+          <w:sz w:val="24"/>
+          <w:szCs w:val="24"/>
+        </w:rPr>
+        <w:t xml:space="preserve"> and before diving into the code base I can’t tell how much of a detrement this might be</w:t>
+      </w:r>
+      <w:r>
+        <w:rPr>
+          <w:rFonts w:ascii="Times New Roman" w:hAnsi="Times New Roman" w:cs="Times New Roman"/>
+          <w:noProof/>
+          <w:sz w:val="24"/>
+          <w:szCs w:val="24"/>
+        </w:rPr>
+        <w:t xml:space="preserve">. To </w:t>
+      </w:r>
+      <w:r>
+        <w:rPr>
+          <w:rFonts w:ascii="Times New Roman" w:hAnsi="Times New Roman" w:cs="Times New Roman"/>
+          <w:noProof/>
+          <w:sz w:val="24"/>
+          <w:szCs w:val="24"/>
+        </w:rPr>
+        <w:t>remedy this deficiency</w:t>
+      </w:r>
+      <w:r>
+        <w:rPr>
+          <w:rFonts w:ascii="Times New Roman" w:hAnsi="Times New Roman" w:cs="Times New Roman"/>
+          <w:noProof/>
+          <w:sz w:val="24"/>
+          <w:szCs w:val="24"/>
+        </w:rPr>
+        <w:t>, I intend to spend 5-10 hours going through QisKit’s provided tutorials in an attempt to provide some context for what the code is doing</w:t>
+      </w:r>
+      <w:r>
+        <w:rPr>
+          <w:rFonts w:ascii="Times New Roman" w:hAnsi="Times New Roman" w:cs="Times New Roman"/>
+          <w:noProof/>
+          <w:sz w:val="24"/>
+          <w:szCs w:val="24"/>
+        </w:rPr>
+        <w:t xml:space="preserve"> before attempting to fix the issue</w:t>
+      </w:r>
+      <w:r>
+        <w:rPr>
+          <w:rFonts w:ascii="Times New Roman" w:hAnsi="Times New Roman" w:cs="Times New Roman"/>
+          <w:noProof/>
+          <w:sz w:val="24"/>
+          <w:szCs w:val="24"/>
+        </w:rPr>
+        <w:t xml:space="preserve">. Depending on the code that needs to be changed, this </w:t>
+      </w:r>
+      <w:r>
+        <w:rPr>
+          <w:rFonts w:ascii="Times New Roman" w:hAnsi="Times New Roman" w:cs="Times New Roman"/>
+          <w:noProof/>
+          <w:sz w:val="24"/>
+          <w:szCs w:val="24"/>
+        </w:rPr>
+        <w:t>does have</w:t>
+      </w:r>
+      <w:r>
+        <w:rPr>
+          <w:rFonts w:ascii="Times New Roman" w:hAnsi="Times New Roman" w:cs="Times New Roman"/>
+          <w:noProof/>
+          <w:sz w:val="24"/>
+          <w:szCs w:val="24"/>
+        </w:rPr>
+        <w:t xml:space="preserve"> the potential to be insufficient</w:t>
+      </w:r>
+      <w:r>
+        <w:rPr>
+          <w:rFonts w:ascii="Times New Roman" w:hAnsi="Times New Roman" w:cs="Times New Roman"/>
+          <w:noProof/>
+          <w:sz w:val="24"/>
+          <w:szCs w:val="24"/>
+        </w:rPr>
+        <w:t xml:space="preserve"> and I will reevaluate once I look at the code.</w:t>
+      </w:r>
+    </w:p>
+    <w:p>
+      <w:pPr>
+        <w:spacing w:after="0" w:line="240" w:lineRule="auto"/>
+        <w:rPr>
+          <w:rFonts w:ascii="Times New Roman" w:hAnsi="Times New Roman" w:cs="Times New Roman"/>
+          <w:sz w:val="24"/>
+          <w:szCs w:val="24"/>
+        </w:rPr>
+      </w:pPr>
+      <w:r>
+        <w:rPr>
+          <w:rFonts w:ascii="Times New Roman" w:hAnsi="Times New Roman" w:cs="Times New Roman"/>
+          <w:noProof/>
+          <w:sz w:val="24"/>
+          <w:szCs w:val="24"/>
+        </w:rPr>
+        <w:drawing>
+          <wp:anchor distT="0" distB="0" distL="114300" distR="114300" simplePos="0" relativeHeight="251659264" behindDoc="1" locked="0" layoutInCell="1" allowOverlap="1" wp14:anchorId="4C82FB8B" wp14:editId="2ADED73E">
+            <wp:simplePos x="0" y="0"/>
+            <wp:positionH relativeFrom="margin">
+              <wp:posOffset>0</wp:posOffset>
+            </wp:positionH>
+            <wp:positionV relativeFrom="paragraph">
+              <wp:posOffset>353695</wp:posOffset>
+            </wp:positionV>
+            <wp:extent cx="6345555" cy="3048000"/>
+            <wp:effectExtent l="0" t="0" r="0" b="0"/>
+            <wp:wrapTopAndBottom/>
+            <wp:docPr id="1843191884" name="Picture 1" descr="Screenshot of the GitHub Issue"/>
+            <wp:cNvGraphicFramePr>
+              <a:graphicFrameLocks xmlns:a="http://schemas.openxmlformats.org/drawingml/2006/main" noChangeAspect="1"/>
+            </wp:cNvGraphicFramePr>
+            <a:graphic xmlns:a="http://schemas.openxmlformats.org/drawingml/2006/main">
+              <a:graphicData uri="http://schemas.openxmlformats.org/drawingml/2006/picture">
+                <pic:pic xmlns:pic="http://schemas.openxmlformats.org/drawingml/2006/picture">
+                  <pic:nvPicPr>
+                    <pic:cNvPr id="1843191884" name="Picture 1" descr="Screenshot of the GitHub Issue"/>
+                    <pic:cNvPicPr/>
+                  </pic:nvPicPr>
+                  <pic:blipFill rotWithShape="1">
+                    <a:blip r:embed="rId10">
+                      <a:extLst>
+                        <a:ext uri="{28A0092B-C50C-407E-A947-70E740481C1C}">
+                          <a14:useLocalDpi xmlns:a14="http://schemas.microsoft.com/office/drawing/2010/main" val="0"/>
+                        </a:ext>
+                      </a:extLst>
+                    </a:blip>
+                    <a:srcRect t="1223" b="917"/>
+                    <a:stretch/>
+                  </pic:blipFill>
+                  <pic:spPr bwMode="auto">
+                    <a:xfrm>
+                      <a:off x="0" y="0"/>
+                      <a:ext cx="6345555" cy="3048000"/>
+                    </a:xfrm>
+                    <a:prstGeom prst="rect">
+                      <a:avLst/>
+                    </a:prstGeom>
+                    <a:ln>
+                      <a:noFill/>
+                    </a:ln>
+                    <a:extLst>
+                      <a:ext uri="{53640926-AAD7-44D8-BBD7-CCE9431645EC}">
+                        <a14:shadowObscured xmlns:a14="http://schemas.microsoft.com/office/drawing/2010/main"/>
+                      </a:ext>
+                    </a:extLst>
+                  </pic:spPr>
+                </pic:pic>
+              </a:graphicData>
+            </a:graphic>
+            <wp14:sizeRelH relativeFrom="margin">
+              <wp14:pctWidth>0</wp14:pctWidth>
+            </wp14:sizeRelH>
+            <wp14:sizeRelV relativeFrom="margin">
+              <wp14:pctHeight>0</wp14:pctHeight>
+            </wp14:sizeRelV>
+          </wp:anchor>
+        </w:drawing>
+      </w:r>
+    </w:p>
+    <w:p>
+      <w:pPr>
+        <w:spacing w:after="0" w:line="240" w:lineRule="auto"/>
+        <w:rPr>
+          <w:rFonts w:ascii="Times New Roman" w:hAnsi="Times New Roman" w:cs="Times New Roman"/>
+          <w:sz w:val="24"/>
+          <w:szCs w:val="24"/>
+        </w:rPr>
+      </w:pPr>
+      <w:r>
+        <w:rPr>
+          <w:rFonts w:ascii="Times New Roman" w:hAnsi="Times New Roman" w:cs="Times New Roman"/>
+          <w:sz w:val="24"/>
+          <w:szCs w:val="24"/>
+        </w:rPr>
+        <w:t>GitHub Issue</w:t>
+      </w:r>
+      <w:r>
+        <w:rPr>
+          <w:rFonts w:ascii="Times New Roman" w:hAnsi="Times New Roman" w:cs="Times New Roman"/>
+          <w:sz w:val="24"/>
+          <w:szCs w:val="24"/>
+        </w:rPr>
+        <w:t xml:space="preserve"> (</w:t>
+      </w:r>
+      <w:hyperlink r:id="rId11" w:history="1">
+        <w:r>
+          <w:rPr>
+            <w:rStyle w:val="Hyperlink"/>
+            <w:rFonts w:ascii="Times New Roman" w:hAnsi="Times New Roman" w:cs="Times New Roman"/>
+            <w:sz w:val="24"/>
+            <w:szCs w:val="24"/>
+          </w:rPr>
+          <w:t>https://github.com/Qiskit/qiskit/issues/10742</w:t>
+        </w:r>
+      </w:hyperlink>
+      <w:r>
+        <w:rPr>
+          <w:rFonts w:ascii="Times New Roman" w:hAnsi="Times New Roman" w:cs="Times New Roman"/>
+          <w:sz w:val="24"/>
+          <w:szCs w:val="24"/>
+        </w:rPr>
+        <w:t>)</w:t>
+      </w:r>
+      <w:r>
+        <w:rPr>
+          <w:rFonts w:ascii="Times New Roman" w:hAnsi="Times New Roman" w:cs="Times New Roman"/>
+          <w:sz w:val="24"/>
+          <w:szCs w:val="24"/>
+        </w:rPr>
+        <w:t>:</w:t>
+      </w:r>
+    </w:p>
+    <w:p>
+      <w:pPr>
+        <w:spacing w:after="0" w:line="240" w:lineRule="auto"/>
+        <w:rPr>
+          <w:rFonts w:ascii="Times New Roman" w:hAnsi="Times New Roman" w:cs="Times New Roman"/>
+          <w:sz w:val="24"/>
+          <w:szCs w:val="24"/>
+        </w:rPr>
+      </w:pPr>
+    </w:p>
+    <w:p>
+      <w:pPr>
+        <w:spacing w:after="0" w:line="240" w:lineRule="auto"/>
+        <w:rPr>
+          <w:rFonts w:ascii="Times New Roman" w:hAnsi="Times New Roman" w:cs="Times New Roman"/>
+          <w:sz w:val="24"/>
+          <w:szCs w:val="24"/>
+        </w:rPr>
+      </w:pPr>
+      <w:r>
+        <w:rPr>
+          <w:rFonts w:ascii="Times New Roman" w:hAnsi="Times New Roman" w:cs="Times New Roman"/>
+          <w:noProof/>
+          <w:sz w:val="24"/>
+          <w:szCs w:val="24"/>
         </w:rPr>
         <w:lastRenderedPageBreak/>
-        <w:t>am unfamiliar with. In an ideal situation, I estimate that this change will likely take between one and three hours based on the descriptions in the issue and in the changelog, with most of this time spent learning and utilizing the testing framework.</w:t>
-      </w:r>
-      <w:r>
-        <w:rPr>
-          <w:noProof/>
-        </w:rPr>
-        <w:t xml:space="preserve"> </w:t>
-      </w:r>
-    </w:p>
-    <w:p>
-      <w:pPr>
-        <w:spacing w:after="0" w:line="240" w:lineRule="auto"/>
-      </w:pPr>
-      <w:r>
-        <w:rPr>
-          <w:noProof/>
-        </w:rPr>
         <w:drawing>
-          <wp:anchor distT="0" distB="0" distL="114300" distR="114300" simplePos="0" relativeHeight="251660288" behindDoc="0" locked="0" layoutInCell="1" allowOverlap="1" wp14:anchorId="1F0D8D90" wp14:editId="30E363D8">
+          <wp:anchor distT="0" distB="0" distL="114300" distR="114300" simplePos="0" relativeHeight="251660288" behindDoc="0" locked="0" layoutInCell="1" allowOverlap="1" wp14:anchorId="1F0D8D90" wp14:editId="4D23F92D">
             <wp:simplePos x="0" y="0"/>
             <wp:positionH relativeFrom="margin">
               <wp:align>right</wp:align>
             </wp:positionH>
             <wp:positionV relativeFrom="paragraph">
-              <wp:posOffset>2466975</wp:posOffset>
+              <wp:posOffset>193040</wp:posOffset>
             </wp:positionV>
             <wp:extent cx="5943600" cy="625475"/>
             <wp:effectExtent l="0" t="0" r="0" b="3175"/>
@@ -314,7 +1335,7 @@
                     <pic:cNvPicPr/>
                   </pic:nvPicPr>
                   <pic:blipFill>
-                    <a:blip r:embed="rId7">
+                    <a:blip r:embed="rId12">
                       <a:extLst>
                         <a:ext uri="{28A0092B-C50C-407E-A947-70E740481C1C}">
                           <a14:useLocalDpi xmlns:a14="http://schemas.microsoft.com/office/drawing/2010/main" val="0"/>
@@ -342,72 +1363,333 @@
       </w:r>
       <w:r>
         <w:rPr>
-          <w:noProof/>
-        </w:rPr>
-        <w:drawing>
-          <wp:anchor distT="0" distB="0" distL="114300" distR="114300" simplePos="0" relativeHeight="251659264" behindDoc="1" locked="0" layoutInCell="1" allowOverlap="1" wp14:anchorId="4C82FB8B" wp14:editId="4B978C36">
-            <wp:simplePos x="0" y="0"/>
-            <wp:positionH relativeFrom="margin">
-              <wp:posOffset>95250</wp:posOffset>
-            </wp:positionH>
-            <wp:positionV relativeFrom="paragraph">
-              <wp:posOffset>0</wp:posOffset>
-            </wp:positionV>
-            <wp:extent cx="4715510" cy="2314575"/>
-            <wp:effectExtent l="0" t="0" r="8890" b="9525"/>
-            <wp:wrapTopAndBottom/>
-            <wp:docPr id="1843191884" name="Picture 1" descr="Screenshot of the GitHub Issue"/>
-            <wp:cNvGraphicFramePr>
-              <a:graphicFrameLocks xmlns:a="http://schemas.openxmlformats.org/drawingml/2006/main" noChangeAspect="1"/>
-            </wp:cNvGraphicFramePr>
-            <a:graphic xmlns:a="http://schemas.openxmlformats.org/drawingml/2006/main">
-              <a:graphicData uri="http://schemas.openxmlformats.org/drawingml/2006/picture">
-                <pic:pic xmlns:pic="http://schemas.openxmlformats.org/drawingml/2006/picture">
-                  <pic:nvPicPr>
-                    <pic:cNvPr id="1843191884" name="Picture 1" descr="Screenshot of the GitHub Issue"/>
-                    <pic:cNvPicPr/>
-                  </pic:nvPicPr>
-                  <pic:blipFill>
-                    <a:blip r:embed="rId8">
-                      <a:extLst>
-                        <a:ext uri="{28A0092B-C50C-407E-A947-70E740481C1C}">
-                          <a14:useLocalDpi xmlns:a14="http://schemas.microsoft.com/office/drawing/2010/main" val="0"/>
-                        </a:ext>
-                      </a:extLst>
-                    </a:blip>
-                    <a:stretch>
-                      <a:fillRect/>
-                    </a:stretch>
-                  </pic:blipFill>
-                  <pic:spPr>
-                    <a:xfrm>
-                      <a:off x="0" y="0"/>
-                      <a:ext cx="4715510" cy="2314575"/>
-                    </a:xfrm>
-                    <a:prstGeom prst="rect">
-                      <a:avLst/>
-                    </a:prstGeom>
-                  </pic:spPr>
-                </pic:pic>
-              </a:graphicData>
-            </a:graphic>
-            <wp14:sizeRelH relativeFrom="margin">
-              <wp14:pctWidth>0</wp14:pctWidth>
-            </wp14:sizeRelH>
-            <wp14:sizeRelV relativeFrom="margin">
-              <wp14:pctHeight>0</wp14:pctHeight>
-            </wp14:sizeRelV>
-          </wp:anchor>
-        </w:drawing>
-      </w:r>
-    </w:p>
-    <w:p>
-      <w:pPr>
-        <w:spacing w:after="0" w:line="240" w:lineRule="auto"/>
-      </w:pPr>
+          <w:rFonts w:ascii="Times New Roman" w:hAnsi="Times New Roman" w:cs="Times New Roman"/>
+          <w:sz w:val="24"/>
+          <w:szCs w:val="24"/>
+        </w:rPr>
+        <w:t>Changelog description:</w:t>
+      </w:r>
+    </w:p>
+    <w:p>
+      <w:pPr>
+        <w:spacing w:after="0" w:line="240" w:lineRule="auto"/>
+        <w:rPr>
+          <w:rFonts w:ascii="Times New Roman" w:hAnsi="Times New Roman" w:cs="Times New Roman"/>
+          <w:sz w:val="24"/>
+          <w:szCs w:val="24"/>
+        </w:rPr>
+      </w:pPr>
+    </w:p>
+    <w:p>
+      <w:pPr>
+        <w:spacing w:after="0" w:line="240" w:lineRule="auto"/>
+        <w:rPr>
+          <w:rFonts w:ascii="Times New Roman" w:hAnsi="Times New Roman" w:cs="Times New Roman"/>
+          <w:sz w:val="24"/>
+          <w:szCs w:val="24"/>
+        </w:rPr>
+      </w:pPr>
+      <w:r>
+        <w:rPr>
+          <w:rFonts w:ascii="Times New Roman" w:hAnsi="Times New Roman" w:cs="Times New Roman"/>
+          <w:sz w:val="24"/>
+          <w:szCs w:val="24"/>
+        </w:rPr>
+        <w:t>Part 2:</w:t>
+      </w:r>
+    </w:p>
+    <w:p>
+      <w:pPr>
+        <w:spacing w:after="0" w:line="240" w:lineRule="auto"/>
+        <w:rPr>
+          <w:rFonts w:ascii="Times New Roman" w:hAnsi="Times New Roman" w:cs="Times New Roman"/>
+          <w:sz w:val="24"/>
+          <w:szCs w:val="24"/>
+        </w:rPr>
+      </w:pPr>
+      <w:r>
+        <w:rPr>
+          <w:rFonts w:ascii="Times New Roman" w:hAnsi="Times New Roman" w:cs="Times New Roman"/>
+          <w:sz w:val="24"/>
+          <w:szCs w:val="24"/>
+        </w:rPr>
+        <w:t xml:space="preserve">Video link: </w:t>
+      </w:r>
+      <w:hyperlink r:id="rId13" w:history="1">
+        <w:r>
+          <w:rPr>
+            <w:rStyle w:val="Hyperlink"/>
+            <w:rFonts w:ascii="Times New Roman" w:hAnsi="Times New Roman" w:cs="Times New Roman"/>
+            <w:sz w:val="24"/>
+            <w:szCs w:val="24"/>
+          </w:rPr>
+          <w:t>https://youtu.be/T8-vmR55cW8</w:t>
+        </w:r>
+      </w:hyperlink>
+    </w:p>
+    <w:p>
+      <w:pPr>
+        <w:spacing w:after="0" w:line="240" w:lineRule="auto"/>
+        <w:rPr>
+          <w:rFonts w:ascii="Times New Roman" w:hAnsi="Times New Roman" w:cs="Times New Roman"/>
+          <w:sz w:val="24"/>
+          <w:szCs w:val="24"/>
+        </w:rPr>
+      </w:pPr>
+    </w:p>
+    <w:p>
+      <w:pPr>
+        <w:spacing w:after="0" w:line="240" w:lineRule="auto"/>
+        <w:rPr>
+          <w:rFonts w:ascii="Times New Roman" w:hAnsi="Times New Roman" w:cs="Times New Roman"/>
+          <w:sz w:val="24"/>
+          <w:szCs w:val="24"/>
+        </w:rPr>
+      </w:pPr>
+      <w:r>
+        <w:rPr>
+          <w:rFonts w:ascii="Times New Roman" w:hAnsi="Times New Roman" w:cs="Times New Roman"/>
+          <w:sz w:val="24"/>
+          <w:szCs w:val="24"/>
+        </w:rPr>
+        <w:t xml:space="preserve">Bernstein-Vazirani tutorial: </w:t>
+      </w:r>
+      <w:hyperlink r:id="rId14" w:history="1">
+        <w:r>
+          <w:rPr>
+            <w:rStyle w:val="Hyperlink"/>
+            <w:rFonts w:ascii="Times New Roman" w:hAnsi="Times New Roman" w:cs="Times New Roman"/>
+            <w:sz w:val="24"/>
+            <w:szCs w:val="24"/>
+          </w:rPr>
+          <w:t>https://github.com/qiskit-community/qiskit-community-tutorials/blob/master/Coding_With_Qiskit/ep6_Bernstein-Vazirani_Algorithm.ipynb</w:t>
+        </w:r>
+      </w:hyperlink>
+    </w:p>
+    <w:p>
+      <w:pPr>
+        <w:spacing w:after="0" w:line="240" w:lineRule="auto"/>
+        <w:rPr>
+          <w:rFonts w:ascii="Times New Roman" w:hAnsi="Times New Roman" w:cs="Times New Roman"/>
+          <w:sz w:val="24"/>
+          <w:szCs w:val="24"/>
+        </w:rPr>
+      </w:pPr>
+    </w:p>
+    <w:p>
+      <w:pPr>
+        <w:spacing w:after="0" w:line="240" w:lineRule="auto"/>
+        <w:rPr>
+          <w:rFonts w:ascii="Times New Roman" w:hAnsi="Times New Roman" w:cs="Times New Roman"/>
+          <w:sz w:val="24"/>
+          <w:szCs w:val="24"/>
+        </w:rPr>
+      </w:pPr>
+      <w:r>
+        <w:rPr>
+          <w:rFonts w:ascii="Times New Roman" w:hAnsi="Times New Roman" w:cs="Times New Roman"/>
+          <w:sz w:val="24"/>
+          <w:szCs w:val="24"/>
+        </w:rPr>
+        <w:t xml:space="preserve">Pull request link: </w:t>
+      </w:r>
+      <w:hyperlink r:id="rId15" w:history="1">
+        <w:r>
+          <w:rPr>
+            <w:rStyle w:val="Hyperlink"/>
+            <w:rFonts w:ascii="Times New Roman" w:hAnsi="Times New Roman" w:cs="Times New Roman"/>
+            <w:sz w:val="24"/>
+            <w:szCs w:val="24"/>
+          </w:rPr>
+          <w:t>https://github.com/Qiskit/qiskit/pull/10779</w:t>
+        </w:r>
+      </w:hyperlink>
+    </w:p>
+    <w:p>
+      <w:pPr>
+        <w:spacing w:after="0" w:line="240" w:lineRule="auto"/>
+        <w:rPr>
+          <w:rFonts w:ascii="Times New Roman" w:hAnsi="Times New Roman" w:cs="Times New Roman"/>
+          <w:sz w:val="24"/>
+          <w:szCs w:val="24"/>
+        </w:rPr>
+      </w:pPr>
+    </w:p>
+    <w:p>
+      <w:pPr>
+        <w:spacing w:after="0" w:line="240" w:lineRule="auto"/>
+        <w:rPr>
+          <w:rFonts w:ascii="Times New Roman" w:hAnsi="Times New Roman" w:cs="Times New Roman"/>
+          <w:sz w:val="24"/>
+          <w:szCs w:val="24"/>
+        </w:rPr>
+      </w:pPr>
+      <w:r>
+        <w:rPr>
+          <w:rFonts w:ascii="Times New Roman" w:hAnsi="Times New Roman" w:cs="Times New Roman"/>
+          <w:sz w:val="24"/>
+          <w:szCs w:val="24"/>
+        </w:rPr>
+        <w:t>Links to files I updated:</w:t>
+      </w:r>
+    </w:p>
+    <w:p>
+      <w:pPr>
+        <w:spacing w:after="0" w:line="240" w:lineRule="auto"/>
+        <w:rPr>
+          <w:rFonts w:ascii="Times New Roman" w:hAnsi="Times New Roman" w:cs="Times New Roman"/>
+          <w:sz w:val="24"/>
+          <w:szCs w:val="24"/>
+        </w:rPr>
+      </w:pPr>
+      <w:r>
+        <w:rPr>
+          <w:rFonts w:ascii="Times New Roman" w:hAnsi="Times New Roman" w:cs="Times New Roman"/>
+          <w:sz w:val="24"/>
+          <w:szCs w:val="24"/>
+        </w:rPr>
+        <w:t>Visualizations:</w:t>
+      </w:r>
+    </w:p>
+    <w:p>
+      <w:pPr>
+        <w:spacing w:after="0" w:line="240" w:lineRule="auto"/>
+        <w:rPr>
+          <w:rFonts w:ascii="Times New Roman" w:hAnsi="Times New Roman" w:cs="Times New Roman"/>
+          <w:sz w:val="24"/>
+          <w:szCs w:val="24"/>
+        </w:rPr>
+      </w:pPr>
+      <w:r>
+        <w:rPr>
+          <w:rFonts w:ascii="Times New Roman" w:hAnsi="Times New Roman" w:cs="Times New Roman"/>
+          <w:sz w:val="24"/>
+          <w:szCs w:val="24"/>
+        </w:rPr>
+        <w:tab/>
+        <w:t xml:space="preserve">-Before: </w:t>
+      </w:r>
+      <w:hyperlink r:id="rId16" w:history="1">
+        <w:r>
+          <w:rPr>
+            <w:rStyle w:val="Hyperlink"/>
+            <w:rFonts w:ascii="Times New Roman" w:hAnsi="Times New Roman" w:cs="Times New Roman"/>
+            <w:sz w:val="24"/>
+            <w:szCs w:val="24"/>
+          </w:rPr>
+          <w:t>https://github.com/Qiskit/qiskit/blob/main/qiskit/visualization/state_visualization.py</w:t>
+        </w:r>
+      </w:hyperlink>
+    </w:p>
+    <w:p>
+      <w:pPr>
+        <w:spacing w:after="0" w:line="240" w:lineRule="auto"/>
+        <w:rPr>
+          <w:rFonts w:ascii="Times New Roman" w:hAnsi="Times New Roman" w:cs="Times New Roman"/>
+          <w:sz w:val="24"/>
+          <w:szCs w:val="24"/>
+        </w:rPr>
+      </w:pPr>
+      <w:r>
+        <w:rPr>
+          <w:rFonts w:ascii="Times New Roman" w:hAnsi="Times New Roman" w:cs="Times New Roman"/>
+          <w:sz w:val="24"/>
+          <w:szCs w:val="24"/>
+        </w:rPr>
+        <w:tab/>
+        <w:t xml:space="preserve">-After: </w:t>
+      </w:r>
+      <w:hyperlink r:id="rId17" w:history="1">
+        <w:r>
+          <w:rPr>
+            <w:rStyle w:val="Hyperlink"/>
+            <w:rFonts w:ascii="Times New Roman" w:hAnsi="Times New Roman" w:cs="Times New Roman"/>
+            <w:sz w:val="24"/>
+            <w:szCs w:val="24"/>
+          </w:rPr>
+          <w:t>https://github.com/unit0113/qiskit/blob/fixissue10742branch/qiskit/visualization/state_visualization.py</w:t>
+        </w:r>
+      </w:hyperlink>
+    </w:p>
+    <w:p>
+      <w:pPr>
+        <w:spacing w:after="0" w:line="240" w:lineRule="auto"/>
+        <w:rPr>
+          <w:rFonts w:ascii="Times New Roman" w:hAnsi="Times New Roman" w:cs="Times New Roman"/>
+          <w:sz w:val="24"/>
+          <w:szCs w:val="24"/>
+        </w:rPr>
+      </w:pPr>
+    </w:p>
+    <w:p>
+      <w:pPr>
+        <w:spacing w:after="0" w:line="240" w:lineRule="auto"/>
+        <w:rPr>
+          <w:rFonts w:ascii="Times New Roman" w:hAnsi="Times New Roman" w:cs="Times New Roman"/>
+          <w:sz w:val="24"/>
+          <w:szCs w:val="24"/>
+        </w:rPr>
+      </w:pPr>
+      <w:r>
+        <w:rPr>
+          <w:rFonts w:ascii="Times New Roman" w:hAnsi="Times New Roman" w:cs="Times New Roman"/>
+          <w:sz w:val="24"/>
+          <w:szCs w:val="24"/>
+        </w:rPr>
+        <w:t xml:space="preserve">Other functions: </w:t>
+      </w:r>
+    </w:p>
+    <w:p>
+      <w:pPr>
+        <w:spacing w:after="0" w:line="240" w:lineRule="auto"/>
+        <w:rPr>
+          <w:rFonts w:ascii="Times New Roman" w:hAnsi="Times New Roman" w:cs="Times New Roman"/>
+          <w:sz w:val="24"/>
+          <w:szCs w:val="24"/>
+        </w:rPr>
+      </w:pPr>
+      <w:r>
+        <w:rPr>
+          <w:rFonts w:ascii="Times New Roman" w:hAnsi="Times New Roman" w:cs="Times New Roman"/>
+          <w:sz w:val="24"/>
+          <w:szCs w:val="24"/>
+        </w:rPr>
+        <w:tab/>
+        <w:t xml:space="preserve">-Before: </w:t>
+      </w:r>
+      <w:hyperlink r:id="rId18" w:history="1">
+        <w:r>
+          <w:rPr>
+            <w:rStyle w:val="Hyperlink"/>
+            <w:rFonts w:ascii="Times New Roman" w:hAnsi="Times New Roman" w:cs="Times New Roman"/>
+            <w:sz w:val="24"/>
+            <w:szCs w:val="24"/>
+          </w:rPr>
+          <w:t>https://github.com/Qiskit/qiskit/blob/main/qiskit/scheduler/utils.py</w:t>
+        </w:r>
+      </w:hyperlink>
+    </w:p>
+    <w:p>
+      <w:pPr>
+        <w:spacing w:after="0" w:line="240" w:lineRule="auto"/>
+        <w:rPr>
+          <w:rFonts w:ascii="Times New Roman" w:hAnsi="Times New Roman" w:cs="Times New Roman"/>
+          <w:sz w:val="24"/>
+          <w:szCs w:val="24"/>
+        </w:rPr>
+      </w:pPr>
+      <w:r>
+        <w:rPr>
+          <w:rFonts w:ascii="Times New Roman" w:hAnsi="Times New Roman" w:cs="Times New Roman"/>
+          <w:sz w:val="24"/>
+          <w:szCs w:val="24"/>
+        </w:rPr>
+        <w:tab/>
+        <w:t>-After: Deleted</w:t>
+      </w:r>
     </w:p>
     <w:sectPr>
-      <w:headerReference w:type="default" r:id="rId9"/>
+      <w:headerReference w:type="default" r:id="rId19"/>
       <w:pgSz w:w="12240" w:h="15840"/>
       <w:pgMar w:top="1440" w:right="1440" w:bottom="1440" w:left="1440" w:header="720" w:footer="720" w:gutter="0"/>
       <w:cols w:space="720"/>
@@ -1201,6 +2483,29 @@
       <w:contextualSpacing/>
     </w:pPr>
   </w:style>
+  <w:style w:type="character" w:styleId="Hyperlink">
+    <w:name w:val="Hyperlink"/>
+    <w:basedOn w:val="DefaultParagraphFont"/>
+    <w:uiPriority w:val="99"/>
+    <w:unhideWhenUsed/>
+    <w:rsid w:val="005E57AF"/>
+    <w:rPr>
+      <w:color w:val="0563C1" w:themeColor="hyperlink"/>
+      <w:u w:val="single"/>
+    </w:rPr>
+  </w:style>
+  <w:style w:type="character" w:styleId="UnresolvedMention">
+    <w:name w:val="Unresolved Mention"/>
+    <w:basedOn w:val="DefaultParagraphFont"/>
+    <w:uiPriority w:val="99"/>
+    <w:semiHidden/>
+    <w:unhideWhenUsed/>
+    <w:rsid w:val="005E57AF"/>
+    <w:rPr>
+      <w:color w:val="605E5C"/>
+      <w:shd w:val="clear" w:color="auto" w:fill="E1DFDD"/>
+    </w:rPr>
+  </w:style>
 </w:styles>
 </file>
 

</xml_diff>